<commit_message>
New translations [for translation] Code_Club_and_CoderDojo_2023_Framework_V1%20.docx (Greek)
</commit_message>
<xml_diff>
--- a/el-GR/resources/[for translation] Code_Club_and_CoderDojo_2023_Framework_V1%20.docx
+++ b/el-GR/resources/[for translation] Code_Club_and_CoderDojo_2023_Framework_V1%20.docx
@@ -55,7 +55,7 @@
         </w:drawing>
       </w:r>
       <w:r>
-        <w:t xml:space="preserve">How to run your coding club safely</w:t>
+        <w:t xml:space="preserve">Πώς να λειτουργήσετε με ασφάλεια τη λέσχη προγραμματισμού σας</w:t>
       </w:r>
     </w:p>
     <w:p>
@@ -79,7 +79,7 @@
       <w:bookmarkStart w:colFirst="0" w:colLast="0" w:name="_is0xd1i2yu28" w:id="0"/>
       <w:bookmarkEnd w:id="0"/>
       <w:r>
-        <w:t xml:space="preserve">This table helps you identify your options for running your club while your community is still at risk from coronavirus</w:t>
+        <w:t xml:space="preserve">Αυτός ο πίνακας σάς βοηθά να εντοπίσετε τις επιλογές σας για τη λειτουργία της λέσχης σας ενώ η κοινότητά σας εξακολουθεί να κινδυνεύει από τον κορονοϊό</w:t>
       </w:r>
     </w:p>
     <w:p/>
@@ -98,7 +98,7 @@
       <w:bookmarkStart w:colFirst="0" w:colLast="0" w:name="_216to2crjpq2" w:id="1"/>
       <w:bookmarkEnd w:id="1"/>
       <w:r>
-        <w:t xml:space="preserve">You should:</w:t>
+        <w:t xml:space="preserve">Θα πρέπει:</w:t>
       </w:r>
     </w:p>
     <w:p>
@@ -123,7 +123,7 @@
         <w:pStyle w:val="P68B1DB1-Normal4"/>
       </w:pPr>
       <w:r>
-        <w:t xml:space="preserve">Always follow your local public health advice, consider the risks in your location, and decide whether to run your club sessions in  person in consultation with the venue that hosts it.</w:t>
+        <w:t xml:space="preserve">Ακολουθείτε πάντα τις τοπικές συμβουλές για τη δημόσια υγεία, εξετάζετε τους κινδύνους στην τοποθεσία σας και αποφασίζετε εάν θα πραγματοποιήσετε τις συνεδρίες της λέσχης σας αυτοπροσώπως σε συνεννόηση με τον χώρο που τη φιλοξενεί.</w:t>
       </w:r>
     </w:p>
     <w:p>
@@ -140,7 +140,7 @@
         <w:pStyle w:val="P68B1DB1-Normal4"/>
       </w:pPr>
       <w:r>
-        <w:t xml:space="preserve">Regularly check for updates to your local public health advice.</w:t>
+        <w:t xml:space="preserve">Ελέγχετε τακτικά για ενημερώσεις στις τοπικές συμβουλές για τη δημόσια υγεία.</w:t>
       </w:r>
     </w:p>
     <w:p>
@@ -157,7 +157,7 @@
         <w:pStyle w:val="P68B1DB1-Normal4"/>
       </w:pPr>
       <w:r>
-        <w:t xml:space="preserve">Follow our </w:t>
+        <w:t xml:space="preserve">Ακολουθείτε την </w:t>
       </w:r>
       <w:hyperlink r:id="rId7">
         <w:r>
@@ -165,11 +165,11 @@
             <w:b w:val="1"/>
             <w:u w:val="single"/>
           </w:rPr>
-          <w:t xml:space="preserve">safeguarding policy</w:t>
+          <w:t xml:space="preserve">πολιτική προστασίας μας</w:t>
         </w:r>
       </w:hyperlink>
       <w:r>
-        <w:t xml:space="preserve">, and make sure you attend one of our ‘Best practices for online sessions’ community calls.</w:t>
+        <w:t xml:space="preserve"> και βεβαιωθείτε ότι ότι θα παρακολουθήσετε μια από τις προσκλήσεις της κοινότητας «Βέλτιστες πρακτικές για διαδικτυακές συνεδρίες».</w:t>
       </w:r>
     </w:p>
     <w:p>
@@ -256,7 +256,7 @@
               <w:pStyle w:val="P68B1DB1-Normal5"/>
             </w:pPr>
             <w:r>
-              <w:t xml:space="preserve">My current situation</w:t>
+              <w:t xml:space="preserve">Η τρέχουσα κατάσταση μου</w:t>
             </w:r>
           </w:p>
         </w:tc>
@@ -301,7 +301,7 @@
               <w:pStyle w:val="P68B1DB1-Normal5"/>
             </w:pPr>
             <w:r>
-              <w:t xml:space="preserve">Recommended activities</w:t>
+              <w:t xml:space="preserve">Προτεινόμενες δραστηριότητες</w:t>
             </w:r>
           </w:p>
         </w:tc>
@@ -346,7 +346,7 @@
               <w:pStyle w:val="P68B1DB1-Normal5"/>
             </w:pPr>
             <w:r>
-              <w:t xml:space="preserve">What should I do next?</w:t>
+              <w:t xml:space="preserve">Τι πρέπει να κάνω μετά;</w:t>
             </w:r>
           </w:p>
         </w:tc>
@@ -389,16 +389,13 @@
               <w:pStyle w:val="P68B1DB1-Normal4"/>
             </w:pPr>
             <w:r>
-              <w:t xml:space="preserve">It is </w:t>
-            </w:r>
-            <w:r>
               <w:rPr>
                 <w:b w:val="1"/>
               </w:rPr>
-              <w:t xml:space="preserve">not safe to run in-person club sessions</w:t>
-            </w:r>
-            <w:r>
-              <w:t xml:space="preserve"> right now.</w:t>
+              <w:t xml:space="preserve">Δεν είναι ασφαλές να πραγματοποιείτε δια ζώσης συνεδρίες</w:t>
+            </w:r>
+            <w:r>
+              <w:t xml:space="preserve"> αυτήν τη στιγμή.</w:t>
             </w:r>
           </w:p>
         </w:tc>
@@ -426,7 +423,7 @@
               <w:pStyle w:val="P68B1DB1-Normal4"/>
             </w:pPr>
             <w:r>
-              <w:t xml:space="preserve">Online sessions</w:t>
+              <w:t xml:space="preserve">Online συνεδρίες</w:t>
             </w:r>
           </w:p>
           <w:p>
@@ -442,7 +439,7 @@
               <w:pStyle w:val="P68B1DB1-Normal4"/>
             </w:pPr>
             <w:r>
-              <w:t xml:space="preserve">Remote activities</w:t>
+              <w:t xml:space="preserve">Απομακρυσμένες δραστηριότητες</w:t>
             </w:r>
           </w:p>
           <w:p>
@@ -458,7 +455,7 @@
               <w:pStyle w:val="P68B1DB1-Normal4"/>
             </w:pPr>
             <w:r>
-              <w:t xml:space="preserve">A mixture of both</w:t>
+              <w:t xml:space="preserve">Ένας συνδυασμός και των δύο</w:t>
             </w:r>
           </w:p>
         </w:tc>
@@ -495,7 +492,7 @@
               <w:pStyle w:val="P68B1DB1-Normal4"/>
             </w:pPr>
             <w:r>
-              <w:t xml:space="preserve">Read our guidance on how to run </w:t>
+              <w:t xml:space="preserve">Διαβάστε τις οδηγίες μας σχετικά με τον τρόπο λειτουργίας </w:t>
             </w:r>
             <w:hyperlink r:id="rId8">
               <w:r>
@@ -503,11 +500,11 @@
                   <w:b w:val="1"/>
                   <w:u w:val="single"/>
                 </w:rPr>
-                <w:t xml:space="preserve">online sessions</w:t>
+                <w:t xml:space="preserve">online συνεδριών</w:t>
               </w:r>
             </w:hyperlink>
             <w:r>
-              <w:t xml:space="preserve"> and </w:t>
+              <w:t xml:space="preserve"> και </w:t>
             </w:r>
             <w:hyperlink r:id="rId9">
               <w:r>
@@ -515,7 +512,7 @@
                   <w:b w:val="1"/>
                   <w:u w:val="single"/>
                 </w:rPr>
-                <w:t xml:space="preserve">remote activities</w:t>
+                <w:t xml:space="preserve">απομακρυσμένων δραστηριοτήτων</w:t>
               </w:r>
             </w:hyperlink>
             <w:r>
@@ -604,16 +601,16 @@
               <w:pStyle w:val="P68B1DB1-Normal4"/>
             </w:pPr>
             <w:r>
-              <w:t xml:space="preserve">I am able to run </w:t>
+              <w:t xml:space="preserve">Είμαι σε θέση να οργανώσω </w:t>
             </w:r>
             <w:r>
               <w:rPr>
                 <w:b w:val="1"/>
               </w:rPr>
-              <w:t xml:space="preserve">in-person club sessions with safety measures</w:t>
-            </w:r>
-            <w:r>
-              <w:t xml:space="preserve"> such as social distancing.</w:t>
+              <w:t xml:space="preserve">δια ζώσης συνεδρίες της λέσχης με μέτρα ασφαλείας</w:t>
+            </w:r>
+            <w:r>
+              <w:t xml:space="preserve">, όπως η κοινωνική απόσταση.</w:t>
             </w:r>
           </w:p>
         </w:tc>
@@ -641,7 +638,7 @@
               <w:pStyle w:val="P68B1DB1-Normal4"/>
             </w:pPr>
             <w:r>
-              <w:t xml:space="preserve">In-person sessions respecting  local safety guidance</w:t>
+              <w:t xml:space="preserve">Δια ζώσης συνεδρίες με τήρηση των τοπικών κανόνων ασφαλείας</w:t>
             </w:r>
           </w:p>
           <w:p>
@@ -657,7 +654,7 @@
               <w:pStyle w:val="P68B1DB1-Normal4"/>
             </w:pPr>
             <w:r>
-              <w:t xml:space="preserve">Online sessions</w:t>
+              <w:t xml:space="preserve">Online συνεδρίες</w:t>
             </w:r>
           </w:p>
           <w:p>
@@ -673,7 +670,7 @@
               <w:pStyle w:val="P68B1DB1-Normal4"/>
             </w:pPr>
             <w:r>
-              <w:t xml:space="preserve">Remote activities</w:t>
+              <w:t xml:space="preserve">Απομακρυσμένες δραστηριότητες</w:t>
             </w:r>
           </w:p>
           <w:p>
@@ -689,7 +686,7 @@
               <w:pStyle w:val="P68B1DB1-Normal4"/>
             </w:pPr>
             <w:r>
-              <w:t xml:space="preserve">A mixture of two or more of  the above</w:t>
+              <w:t xml:space="preserve">Ένας συνδυασμός δύο ή περισσότερων από τα παραπάνω</w:t>
             </w:r>
           </w:p>
         </w:tc>
@@ -714,7 +711,7 @@
               <w:pStyle w:val="P68B1DB1-Normal4"/>
             </w:pPr>
             <w:r>
-              <w:t xml:space="preserve">Read our guidance on how to run </w:t>
+              <w:t xml:space="preserve">Διαβάστε τις οδηγίες μας σχετικά με τον τρόπο λειτουργίας </w:t>
             </w:r>
             <w:hyperlink r:id="rId10">
               <w:r>
@@ -722,11 +719,11 @@
                   <w:b w:val="1"/>
                   <w:u w:val="single"/>
                 </w:rPr>
-                <w:t xml:space="preserve">online sessions</w:t>
+                <w:t xml:space="preserve">online συνεδριών</w:t>
               </w:r>
             </w:hyperlink>
             <w:r>
-              <w:t xml:space="preserve"> and </w:t>
+              <w:t xml:space="preserve"> και </w:t>
             </w:r>
             <w:hyperlink r:id="rId11">
               <w:r>
@@ -734,7 +731,7 @@
                   <w:b w:val="1"/>
                   <w:u w:val="single"/>
                 </w:rPr>
-                <w:t xml:space="preserve">remote activities</w:t>
+                <w:t xml:space="preserve">απομακρυσμένων δραστηριοτήτων</w:t>
               </w:r>
             </w:hyperlink>
             <w:r>
@@ -772,7 +769,7 @@
               <w:pStyle w:val="P68B1DB1-Normal4"/>
             </w:pPr>
             <w:r>
-              <w:t xml:space="preserve">For in-person sessions: </w:t>
+              <w:t xml:space="preserve">Για δια ζώσης συνεδρίες: </w:t>
             </w:r>
           </w:p>
           <w:p>
@@ -790,7 +787,7 @@
               <w:pStyle w:val="P68B1DB1-Normal4"/>
             </w:pPr>
             <w:r>
-              <w:t xml:space="preserve">Plan your sessions in line with the safety guidelines of your local authorities  and host venue to make sure you are prepared.</w:t>
+              <w:t xml:space="preserve">Προγραμματίστε τις συνεδρίες σας σύμφωνα με τις οδηγίες ασφαλείας των τοπικών αρχών και του χώρου φιλοξενίας για να βεβαιωθείτε ότι είστε προετοιμασμένοι.</w:t>
             </w:r>
           </w:p>
           <w:p>
@@ -808,7 +805,7 @@
               <w:pStyle w:val="P68B1DB1-Normal4"/>
             </w:pPr>
             <w:r>
-              <w:t xml:space="preserve">Ensure equal opportunities for young people and adults at increased risk from  coronavirus and offer them safe activities, or alternatives to meeting in person.</w:t>
+              <w:t xml:space="preserve">Εξασφαλίστε ίσες ευκαιρίες για νέους και ενήλικες που διατρέχουν αυξημένο κίνδυνο από τον κορωνοϊό και προσφέρετέ τους ασφαλείς δραστηριότητες ή εναλλακτικές λύσεις αντί για δια ζώσης συνάντηση.</w:t>
             </w:r>
           </w:p>
           <w:p>
@@ -827,7 +824,7 @@
               <w:pStyle w:val="P68B1DB1-Normal4"/>
             </w:pPr>
             <w:r>
-              <w:t xml:space="preserve">In case safety guidelines in your local area change, prepare by training all your  participants to use the tools needed to access your online sessions or  participate in remote activities.</w:t>
+              <w:t xml:space="preserve">Σε περίπτωση που αλλάξουν οι οδηγίες ασφαλείας στην περιοχή σας, προετοιμαστείτε εκπαιδεύοντας όλους τους συμμετέχοντες να χρησιμοποιούν τα εργαλεία που χρειάζονται για πρόσβαση στις online συνεδρίες σας ή για συμμετοχή σε απομακρυσμένες δραστηριότητες.</w:t>
             </w:r>
           </w:p>
         </w:tc>
@@ -871,13 +868,13 @@
               <w:pStyle w:val="P68B1DB1-Normal4"/>
             </w:pPr>
             <w:r>
-              <w:t xml:space="preserve">I am able to </w:t>
+              <w:t xml:space="preserve">Είμαι σε θέση να </w:t>
             </w:r>
             <w:r>
               <w:rPr>
                 <w:b w:val="1"/>
               </w:rPr>
-              <w:t xml:space="preserve">run in-person club sessions with no safety measures.</w:t>
+              <w:t xml:space="preserve">πραγματοποιώ δια ζώσης συνεδρίες της λέσχης χωρίς μέτρα ασφαλείας</w:t>
             </w:r>
           </w:p>
         </w:tc>
@@ -905,7 +902,7 @@
               <w:pStyle w:val="P68B1DB1-Normal4"/>
             </w:pPr>
             <w:r>
-              <w:t xml:space="preserve">In-person sessions</w:t>
+              <w:t xml:space="preserve">Δια ζώσης συνεδρίες</w:t>
             </w:r>
           </w:p>
           <w:p>
@@ -921,7 +918,7 @@
               <w:pStyle w:val="P68B1DB1-Normal4"/>
             </w:pPr>
             <w:r>
-              <w:t xml:space="preserve">A mixture of in-person sessions,  online sessions, and remote  activities</w:t>
+              <w:t xml:space="preserve">Ένας συνδυασμός από δια ζώσης συνεδρίες, online συνεδρίες και απομακρυσμένες δραστηριότητες</w:t>
             </w:r>
           </w:p>
         </w:tc>
@@ -958,7 +955,7 @@
               <w:pStyle w:val="P68B1DB1-Normal4"/>
             </w:pPr>
             <w:r>
-              <w:t xml:space="preserve">Ensure equal opportunities for young people and adults at increased risk from coronavirus and offer them safe activities, or alternatives to meeting in person.</w:t>
+              <w:t xml:space="preserve">Εξασφαλίστε ίσες ευκαιρίες για νέους και ενήλικες που διατρέχουν αυξημένο κίνδυνο από τον κορωνοϊό και προσφέρετέ τους ασφαλείς δραστηριότητες ή εναλλακτικές λύσεις αντί για δια ζώσης συνάντηση.</w:t>
             </w:r>
           </w:p>
           <w:p>
@@ -971,7 +968,7 @@
               <w:pStyle w:val="P68B1DB1-Normal4"/>
             </w:pPr>
             <w:r>
-              <w:t xml:space="preserve">Read our guidance on how to run </w:t>
+              <w:t xml:space="preserve">Διαβάστε τις οδηγίες μας σχετικά με τον τρόπο λειτουργίας </w:t>
             </w:r>
             <w:hyperlink r:id="rId12">
               <w:r>
@@ -979,11 +976,11 @@
                   <w:b w:val="1"/>
                   <w:u w:val="single"/>
                 </w:rPr>
-                <w:t xml:space="preserve">online sessions</w:t>
+                <w:t xml:space="preserve">online συνεδριών</w:t>
               </w:r>
             </w:hyperlink>
             <w:r>
-              <w:t xml:space="preserve"> and </w:t>
+              <w:t xml:space="preserve"> και </w:t>
             </w:r>
             <w:hyperlink r:id="rId13">
               <w:r>
@@ -991,7 +988,7 @@
                   <w:b w:val="1"/>
                   <w:u w:val="single"/>
                 </w:rPr>
-                <w:t xml:space="preserve">remote activities</w:t>
+                <w:t xml:space="preserve">απομακρυσμένων δραστηριοτήτων</w:t>
               </w:r>
             </w:hyperlink>
             <w:r>
@@ -1116,7 +1113,7 @@
         <w:pStyle w:val="P68B1DB1-Normal7"/>
       </w:pPr>
       <w:r>
-        <w:t xml:space="preserve">Code Club and CoderDojo are part of the Raspberry Pi Foundation, UK registered charity 1129409 </w:t>
+        <w:t xml:space="preserve">Το Code Club και το CoderDojo αποτελούν μέρος του Raspberry Pi Foundation, εγγεγραμμένης φιλανθρωπικής οργάνωσης με έδρα το Ηνωμένο Βασίλειο (1129409) </w:t>
       </w:r>
     </w:p>
     <w:p>

</xml_diff>